<commit_message>
refactor: some minor changes
</commit_message>
<xml_diff>
--- a/draft/phd_report_abstract.docx
+++ b/draft/phd_report_abstract.docx
@@ -29,12 +29,27 @@
         <w:jc w:val="both"/>
       </w:pPr>
       <w:r>
-        <w:t>Habituellement, la tâche d'annotation, nécessaire à l'entraînement d'assistants conversationnels, fait appel à des experts du domaine</w:t>
+        <w:t>L</w:t>
+      </w:r>
+      <w:r>
+        <w:t xml:space="preserve">a tâche d'annotation, nécessaire à l'entraînement d'assistants conversationnels, fait </w:t>
+      </w:r>
+      <w:r>
+        <w:t>h</w:t>
+      </w:r>
+      <w:r>
+        <w:t>abituellement</w:t>
       </w:r>
       <w:r>
         <w:t xml:space="preserve"> </w:t>
       </w:r>
       <w:r>
+        <w:t>appel à des experts du domaine</w:t>
+      </w:r>
+      <w:r>
+        <w:t xml:space="preserve"> </w:t>
+      </w:r>
+      <w:r>
         <w:t>à modélise</w:t>
       </w:r>
       <w:r>
@@ -93,7 +108,27 @@
         <w:t>réalisons également</w:t>
       </w:r>
       <w:r>
-        <w:t xml:space="preserve"> une étude de coûts (techniques et humain) permettant de confirmer que l'utilisation d'une telle méthode est réaliste dans un cadre industriel. Enfin, nous fournissons un ensemble de conseils afin que la méthode atteigne son plein potentiel, </w:t>
+        <w:t xml:space="preserve"> une étude de coûts (techniques et humain</w:t>
+      </w:r>
+      <w:r>
+        <w:t>s</w:t>
+      </w:r>
+      <w:r>
+        <w:t>) permettant de confirmer que l'utilis</w:t>
+      </w:r>
+      <w:bookmarkStart w:id="0" w:name="_GoBack"/>
+      <w:bookmarkEnd w:id="0"/>
+      <w:r>
+        <w:t xml:space="preserve">ation d'une telle méthode est réaliste dans un cadre industriel. </w:t>
+      </w:r>
+      <w:r>
+        <w:t xml:space="preserve">De plus, </w:t>
+      </w:r>
+      <w:r>
+        <w:t>afin que la méthode atteigne son plein potentiel</w:t>
+      </w:r>
+      <w:r>
+        <w:t xml:space="preserve">, nous fournissons un ensemble de conseils, </w:t>
       </w:r>
       <w:r>
         <w:t>notamment :</w:t>
@@ -122,13 +157,7 @@
         <w:t>de ces assistants.</w:t>
       </w:r>
     </w:p>
-    <w:p>
-      <w:pPr>
-        <w:rPr>
-          <w:lang w:val="en-US"/>
-        </w:rPr>
-      </w:pPr>
-    </w:p>
+    <w:p/>
     <w:p>
       <w:pPr>
         <w:pStyle w:val="Titre2"/>
@@ -229,7 +258,19 @@
         <w:rPr>
           <w:lang w:val="en-US"/>
         </w:rPr>
-        <w:t xml:space="preserve"> the real knowledge of experts by proposing a new annotation method based on Interactive Clustering. This method involves a human-machine </w:t>
+        <w:t xml:space="preserve"> the real knowledge of experts by proposing a new annotation method based on Interactive Clus</w:t>
+      </w:r>
+      <w:r>
+        <w:rPr>
+          <w:lang w:val="en-US"/>
+        </w:rPr>
+        <w:t>tering. This method involves a Human-M</w:t>
+      </w:r>
+      <w:r>
+        <w:rPr>
+          <w:lang w:val="en-US"/>
+        </w:rPr>
+        <w:t xml:space="preserve">achine </w:t>
       </w:r>
       <w:r>
         <w:rPr>
@@ -471,7 +512,22 @@
         <w:jc w:val="both"/>
       </w:pPr>
       <w:r>
-        <w:t>Habituellement, la tâche d'annotation, nécessaire à l'entraînement d'assistants conversationnels, fait appel à des experts du domaine qui est à décrire. Néanmoins, sa complexité nécessite de solides compétences analytiques. De ce fait, la plupart des projets d'annotation choisissent de former les experts aux tâches d'analyse pour en faire des "super-experts".</w:t>
+        <w:t>L</w:t>
+      </w:r>
+      <w:r>
+        <w:t xml:space="preserve">a tâche d'annotation, nécessaire à l'entraînement d'assistants conversationnels, fait </w:t>
+      </w:r>
+      <w:r>
+        <w:t>h</w:t>
+      </w:r>
+      <w:r>
+        <w:t>abituellement</w:t>
+      </w:r>
+      <w:r>
+        <w:t xml:space="preserve"> </w:t>
+      </w:r>
+      <w:r>
+        <w:t>appel à des experts du domaine qui est à décrire. Néanmoins, sa complexité nécessite de solides compétences analytiques. De ce fait, la plupart des projets d'annotation choisissent de former les experts aux tâches d'analyse pour en faire des "super-experts".</w:t>
       </w:r>
     </w:p>
     <w:p>
@@ -486,8 +542,6 @@
       <w:pPr>
         <w:jc w:val="both"/>
       </w:pPr>
-      <w:bookmarkStart w:id="0" w:name="_GoBack"/>
-      <w:bookmarkEnd w:id="0"/>
     </w:p>
     <w:p>
       <w:pPr>
@@ -541,7 +595,19 @@
         <w:rPr>
           <w:lang w:val="en-US"/>
         </w:rPr>
-        <w:t>In this thesis, we have chosen to value the real knowledge of experts by proposing a new annotation method. This method is based on a Human/Machine cooperation, where the expert describes the data pairwise based on the use case similarity, and the machine uses these associations to suggest a relevant training dataset. We demonstrated that this approach significantly reduces the task's complexity while decreasing the need for training, making it easier for experts to participate in an annotation project.</w:t>
+        <w:t xml:space="preserve">In this thesis, we have chosen to value the real knowledge of experts by proposing a new annotation method. This method </w:t>
+      </w:r>
+      <w:r>
+        <w:rPr>
+          <w:lang w:val="en-US"/>
+        </w:rPr>
+        <w:t>is based on a Human-</w:t>
+      </w:r>
+      <w:r>
+        <w:rPr>
+          <w:lang w:val="en-US"/>
+        </w:rPr>
+        <w:t>Machine cooperation, where the expert describes the data pairwise based on the use case similarity, and the machine uses these associations to suggest a relevant training dataset. We demonstrated that this approach significantly reduces the task's complexity while decreasing the need for training, making it easier for experts to participate in an annotation project.</w:t>
       </w:r>
     </w:p>
     <w:sectPr>

</xml_diff>